<commit_message>
Update ETL Report_ Wildfire economic impact.docx
</commit_message>
<xml_diff>
--- a/ETL Report_ Wildfire economic impact.docx
+++ b/ETL Report_ Wildfire economic impact.docx
@@ -21,13 +21,8 @@
     </w:p>
     <w:p>
       <w:r>
-        <w:t xml:space="preserve">Yukie </w:t>
-      </w:r>
-      <w:proofErr w:type="spellStart"/>
-      <w:r>
-        <w:t>Kajita</w:t>
-      </w:r>
-      <w:proofErr w:type="spellEnd"/>
+        <w:t>Yukie Kajita</w:t>
+      </w:r>
     </w:p>
     <w:p>
       <w:r>
@@ -36,13 +31,8 @@
     </w:p>
     <w:p>
       <w:r>
-        <w:t xml:space="preserve">Katy </w:t>
-      </w:r>
-      <w:proofErr w:type="spellStart"/>
-      <w:r>
-        <w:t>Luquire</w:t>
-      </w:r>
-      <w:proofErr w:type="spellEnd"/>
+        <w:t>Katy Luquire</w:t>
+      </w:r>
     </w:p>
     <w:p/>
     <w:p>
@@ -57,6 +47,7 @@
         <w:t xml:space="preserve"> </w:t>
       </w:r>
     </w:p>
+    <w:p/>
     <w:p>
       <w:pPr>
         <w:ind w:firstLine="720"/>
@@ -64,11 +55,9 @@
       <w:r>
         <w:t xml:space="preserve">Beginning with the two given databases, </w:t>
       </w:r>
-      <w:proofErr w:type="spellStart"/>
       <w:r>
         <w:t>Data.World</w:t>
       </w:r>
-      <w:proofErr w:type="spellEnd"/>
       <w:r>
         <w:t xml:space="preserve"> and Kaggle, our group decided initially that we would be using Kaggle for this project. </w:t>
       </w:r>
@@ -129,17 +118,23 @@
       </w:r>
     </w:p>
     <w:p>
+      <w:pPr>
+        <w:rPr>
+          <w:b/>
+          <w:u w:val="single"/>
+        </w:rPr>
+      </w:pPr>
+    </w:p>
+    <w:p>
       <w:r>
         <w:tab/>
         <w:t xml:space="preserve">The team began with importing the data from the three CSV files into </w:t>
       </w:r>
-      <w:proofErr w:type="spellStart"/>
-      <w:r>
-        <w:t>jupyter</w:t>
-      </w:r>
-      <w:proofErr w:type="spellEnd"/>
-      <w:r>
-        <w:t xml:space="preserve"> notebook and defining their data paths for use in Pandas. </w:t>
+      <w:r>
+        <w:t>J</w:t>
+      </w:r>
+      <w:r>
+        <w:t xml:space="preserve">upyter notebook and defining their data paths for use in Pandas. </w:t>
       </w:r>
     </w:p>
     <w:p>
@@ -183,28 +178,7 @@
         </w:numPr>
       </w:pPr>
       <w:r>
-        <w:t xml:space="preserve">FEMA data: </w:t>
-      </w:r>
-      <w:proofErr w:type="gramStart"/>
-      <w:r>
-        <w:t>Similar to</w:t>
-      </w:r>
-      <w:proofErr w:type="gramEnd"/>
-      <w:r>
-        <w:t xml:space="preserve"> the economic and numerical data cleaning. Data </w:t>
-      </w:r>
-      <w:proofErr w:type="gramStart"/>
-      <w:r>
-        <w:t>was .l</w:t>
-      </w:r>
-      <w:bookmarkStart w:id="1" w:name="_GoBack"/>
-      <w:bookmarkEnd w:id="1"/>
-      <w:r>
-        <w:t>oc</w:t>
-      </w:r>
-      <w:proofErr w:type="gramEnd"/>
-      <w:r>
-        <w:t xml:space="preserve"> for only fires, numerous unneeded columns were dropped, the date is extracted using a split and made into a column in the database.</w:t>
+        <w:t>FEMA data: Similar to the economic and numerical data cleaning. Data was .loc for only fires, numerous unneeded columns were dropped, the date is extracted using a split and made into a column in the database.</w:t>
       </w:r>
     </w:p>
     <w:p>
@@ -215,6 +189,12 @@
     </w:p>
     <w:p/>
     <w:p>
+      <w:pPr>
+        <w:rPr>
+          <w:b/>
+          <w:u w:val="single"/>
+        </w:rPr>
+      </w:pPr>
       <w:r>
         <w:rPr>
           <w:b/>
@@ -223,22 +203,79 @@
         <w:t>Production database:</w:t>
       </w:r>
     </w:p>
-    <w:p>
-      <w:r>
+    <w:p/>
+    <w:p>
+      <w:r>
+        <w:lastRenderedPageBreak/>
         <w:tab/>
-        <w:t xml:space="preserve">Using </w:t>
-      </w:r>
-      <w:proofErr w:type="spellStart"/>
-      <w:r>
-        <w:t>PgAdmin</w:t>
-      </w:r>
-      <w:proofErr w:type="spellEnd"/>
-      <w:r>
-        <w:t xml:space="preserve"> we import the CSV files and create tables based on the data using the year as a key to connect the tables, creating the variables, and showing the tables after they have been created.</w:t>
-      </w:r>
-      <w:r>
-        <w:t xml:space="preserve"> </w:t>
-      </w:r>
+        <w:t>Using PgAdmin we import the CSV files and create tables based on the data using the year as a key to connect the tables, creating the variables, and showing the tables</w:t>
+      </w:r>
+      <w:r>
+        <w:t xml:space="preserve"> for each database</w:t>
+      </w:r>
+      <w:r>
+        <w:t xml:space="preserve"> after they have been created.</w:t>
+      </w:r>
+    </w:p>
+    <w:p>
+      <w:pPr>
+        <w:pStyle w:val="ListParagraph"/>
+        <w:numPr>
+          <w:ilvl w:val="0"/>
+          <w:numId w:val="3"/>
+        </w:numPr>
+      </w:pPr>
+      <w:r>
+        <w:t xml:space="preserve">Trying to find out the wildfire data in California compared to North Carolina for the entire dataset, this brings up over 200 plus individual events recorded for California and 5 for North Carolina. </w:t>
+      </w:r>
+    </w:p>
+    <w:p>
+      <w:pPr>
+        <w:pStyle w:val="ListParagraph"/>
+        <w:numPr>
+          <w:ilvl w:val="0"/>
+          <w:numId w:val="3"/>
+        </w:numPr>
+      </w:pPr>
+      <w:r>
+        <w:t xml:space="preserve">2012 </w:t>
+      </w:r>
+      <w:r>
+        <w:t>was one of the later years in the dataset, the team wanted to find the total amount of damage measured in dollars done by wildfires in that year. With 38 results in the United States total damage done was estimated at 1 billion USD. With most of the wildfires happening in western states, with dryer longer higher heat days and low water levels due to droughts.</w:t>
+      </w:r>
+    </w:p>
+    <w:p/>
+    <w:p>
+      <w:pPr>
+        <w:rPr>
+          <w:b/>
+          <w:bCs/>
+          <w:u w:val="single"/>
+        </w:rPr>
+      </w:pPr>
+      <w:r>
+        <w:rPr>
+          <w:b/>
+          <w:bCs/>
+          <w:u w:val="single"/>
+        </w:rPr>
+        <w:t>Conclusions:</w:t>
+      </w:r>
+    </w:p>
+    <w:p/>
+    <w:p>
+      <w:r>
+        <w:tab/>
+        <w:t xml:space="preserve">The databases created can be utilized for wildfire research or exported and transformed again with more data added. </w:t>
+      </w:r>
+      <w:r>
+        <w:t>Captain Planet would be proud of the work we’ve done with data, and the result is available for the world to see.</w:t>
+      </w:r>
+      <w:r>
+        <w:t xml:space="preserve"> Hopefully in the future gender reveal parties will be left to inside activities that don’t include burning a forest down.</w:t>
+      </w:r>
+      <w:bookmarkStart w:id="1" w:name="_GoBack"/>
+      <w:bookmarkEnd w:id="1"/>
     </w:p>
     <w:sectPr>
       <w:pgSz w:w="12240" w:h="15840"/>
@@ -253,6 +290,119 @@
 <file path=word/numbering.xml><?xml version="1.0" encoding="utf-8"?>
 <w:numbering xmlns:wpc="http://schemas.microsoft.com/office/word/2010/wordprocessingCanvas" xmlns:cx="http://schemas.microsoft.com/office/drawing/2014/chartex" xmlns:cx1="http://schemas.microsoft.com/office/drawing/2015/9/8/chartex" xmlns:cx2="http://schemas.microsoft.com/office/drawing/2015/10/21/chartex" xmlns:cx3="http://schemas.microsoft.com/office/drawing/2016/5/9/chartex" xmlns:cx4="http://schemas.microsoft.com/office/drawing/2016/5/10/chartex" xmlns:cx5="http://schemas.microsoft.com/office/drawing/2016/5/11/chartex" xmlns:cx6="http://schemas.microsoft.com/office/drawing/2016/5/12/chartex" xmlns:cx7="http://schemas.microsoft.com/office/drawing/2016/5/13/chartex" xmlns:cx8="http://schemas.microsoft.com/office/drawing/2016/5/14/chartex" xmlns:mc="http://schemas.openxmlformats.org/markup-compatibility/2006" xmlns:aink="http://schemas.microsoft.com/office/drawing/2016/ink" xmlns:am3d="http://schemas.microsoft.com/office/drawing/2017/model3d" xmlns:o="urn:schemas-microsoft-com:office:office" xmlns:r="http://schemas.openxmlformats.org/officeDocument/2006/relationships" xmlns:m="http://schemas.openxmlformats.org/officeDocument/2006/math" xmlns:v="urn:schemas-microsoft-com:vml" xmlns:wp14="http://schemas.microsoft.com/office/word/2010/wordprocessingDrawing" xmlns:wp="http://schemas.openxmlformats.org/drawingml/2006/wordprocessingDrawing" xmlns:w10="urn:schemas-microsoft-com:office:word" xmlns:w="http://schemas.openxmlformats.org/wordprocessingml/2006/main" xmlns:w14="http://schemas.microsoft.com/office/word/2010/wordml" xmlns:w15="http://schemas.microsoft.com/office/word/2012/wordml" xmlns:w16cid="http://schemas.microsoft.com/office/word/2016/wordml/cid" xmlns:w16se="http://schemas.microsoft.com/office/word/2015/wordml/symex" xmlns:wpg="http://schemas.microsoft.com/office/word/2010/wordprocessingGroup" xmlns:wpi="http://schemas.microsoft.com/office/word/2010/wordprocessingInk" xmlns:wne="http://schemas.microsoft.com/office/word/2006/wordml" xmlns:wps="http://schemas.microsoft.com/office/word/2010/wordprocessingShape" mc:Ignorable="w14 w15 w16se w16cid wp14">
   <w:abstractNum w:abstractNumId="0" w15:restartNumberingAfterBreak="0">
+    <w:nsid w:val="279828B3"/>
+    <w:multiLevelType w:val="hybridMultilevel"/>
+    <w:tmpl w:val="239A0E96"/>
+    <w:lvl w:ilvl="0" w:tplc="04090001">
+      <w:start w:val="1"/>
+      <w:numFmt w:val="bullet"/>
+      <w:lvlText w:val=""/>
+      <w:lvlJc w:val="left"/>
+      <w:pPr>
+        <w:ind w:left="720" w:hanging="360"/>
+      </w:pPr>
+      <w:rPr>
+        <w:rFonts w:ascii="Symbol" w:hAnsi="Symbol" w:hint="default"/>
+      </w:rPr>
+    </w:lvl>
+    <w:lvl w:ilvl="1" w:tplc="04090003" w:tentative="1">
+      <w:start w:val="1"/>
+      <w:numFmt w:val="bullet"/>
+      <w:lvlText w:val="o"/>
+      <w:lvlJc w:val="left"/>
+      <w:pPr>
+        <w:ind w:left="1440" w:hanging="360"/>
+      </w:pPr>
+      <w:rPr>
+        <w:rFonts w:ascii="Courier New" w:hAnsi="Courier New" w:cs="Courier New" w:hint="default"/>
+      </w:rPr>
+    </w:lvl>
+    <w:lvl w:ilvl="2" w:tplc="04090005" w:tentative="1">
+      <w:start w:val="1"/>
+      <w:numFmt w:val="bullet"/>
+      <w:lvlText w:val=""/>
+      <w:lvlJc w:val="left"/>
+      <w:pPr>
+        <w:ind w:left="2160" w:hanging="360"/>
+      </w:pPr>
+      <w:rPr>
+        <w:rFonts w:ascii="Wingdings" w:hAnsi="Wingdings" w:hint="default"/>
+      </w:rPr>
+    </w:lvl>
+    <w:lvl w:ilvl="3" w:tplc="04090001" w:tentative="1">
+      <w:start w:val="1"/>
+      <w:numFmt w:val="bullet"/>
+      <w:lvlText w:val=""/>
+      <w:lvlJc w:val="left"/>
+      <w:pPr>
+        <w:ind w:left="2880" w:hanging="360"/>
+      </w:pPr>
+      <w:rPr>
+        <w:rFonts w:ascii="Symbol" w:hAnsi="Symbol" w:hint="default"/>
+      </w:rPr>
+    </w:lvl>
+    <w:lvl w:ilvl="4" w:tplc="04090003" w:tentative="1">
+      <w:start w:val="1"/>
+      <w:numFmt w:val="bullet"/>
+      <w:lvlText w:val="o"/>
+      <w:lvlJc w:val="left"/>
+      <w:pPr>
+        <w:ind w:left="3600" w:hanging="360"/>
+      </w:pPr>
+      <w:rPr>
+        <w:rFonts w:ascii="Courier New" w:hAnsi="Courier New" w:cs="Courier New" w:hint="default"/>
+      </w:rPr>
+    </w:lvl>
+    <w:lvl w:ilvl="5" w:tplc="04090005" w:tentative="1">
+      <w:start w:val="1"/>
+      <w:numFmt w:val="bullet"/>
+      <w:lvlText w:val=""/>
+      <w:lvlJc w:val="left"/>
+      <w:pPr>
+        <w:ind w:left="4320" w:hanging="360"/>
+      </w:pPr>
+      <w:rPr>
+        <w:rFonts w:ascii="Wingdings" w:hAnsi="Wingdings" w:hint="default"/>
+      </w:rPr>
+    </w:lvl>
+    <w:lvl w:ilvl="6" w:tplc="04090001" w:tentative="1">
+      <w:start w:val="1"/>
+      <w:numFmt w:val="bullet"/>
+      <w:lvlText w:val=""/>
+      <w:lvlJc w:val="left"/>
+      <w:pPr>
+        <w:ind w:left="5040" w:hanging="360"/>
+      </w:pPr>
+      <w:rPr>
+        <w:rFonts w:ascii="Symbol" w:hAnsi="Symbol" w:hint="default"/>
+      </w:rPr>
+    </w:lvl>
+    <w:lvl w:ilvl="7" w:tplc="04090003" w:tentative="1">
+      <w:start w:val="1"/>
+      <w:numFmt w:val="bullet"/>
+      <w:lvlText w:val="o"/>
+      <w:lvlJc w:val="left"/>
+      <w:pPr>
+        <w:ind w:left="5760" w:hanging="360"/>
+      </w:pPr>
+      <w:rPr>
+        <w:rFonts w:ascii="Courier New" w:hAnsi="Courier New" w:cs="Courier New" w:hint="default"/>
+      </w:rPr>
+    </w:lvl>
+    <w:lvl w:ilvl="8" w:tplc="04090005" w:tentative="1">
+      <w:start w:val="1"/>
+      <w:numFmt w:val="bullet"/>
+      <w:lvlText w:val=""/>
+      <w:lvlJc w:val="left"/>
+      <w:pPr>
+        <w:ind w:left="6480" w:hanging="360"/>
+      </w:pPr>
+      <w:rPr>
+        <w:rFonts w:ascii="Wingdings" w:hAnsi="Wingdings" w:hint="default"/>
+      </w:rPr>
+    </w:lvl>
+  </w:abstractNum>
+  <w:abstractNum w:abstractNumId="1" w15:restartNumberingAfterBreak="0">
     <w:nsid w:val="54E0702A"/>
     <w:multiLevelType w:val="multilevel"/>
     <w:tmpl w:val="7062C766"/>
@@ -365,7 +515,99 @@
       </w:rPr>
     </w:lvl>
   </w:abstractNum>
+  <w:abstractNum w:abstractNumId="2" w15:restartNumberingAfterBreak="0">
+    <w:nsid w:val="66005C9D"/>
+    <w:multiLevelType w:val="hybridMultilevel"/>
+    <w:tmpl w:val="8CA86ACE"/>
+    <w:lvl w:ilvl="0" w:tplc="0409000F">
+      <w:start w:val="1"/>
+      <w:numFmt w:val="decimal"/>
+      <w:lvlText w:val="%1."/>
+      <w:lvlJc w:val="left"/>
+      <w:pPr>
+        <w:ind w:left="720" w:hanging="360"/>
+      </w:pPr>
+    </w:lvl>
+    <w:lvl w:ilvl="1" w:tplc="04090019" w:tentative="1">
+      <w:start w:val="1"/>
+      <w:numFmt w:val="lowerLetter"/>
+      <w:lvlText w:val="%2."/>
+      <w:lvlJc w:val="left"/>
+      <w:pPr>
+        <w:ind w:left="1440" w:hanging="360"/>
+      </w:pPr>
+    </w:lvl>
+    <w:lvl w:ilvl="2" w:tplc="0409001B" w:tentative="1">
+      <w:start w:val="1"/>
+      <w:numFmt w:val="lowerRoman"/>
+      <w:lvlText w:val="%3."/>
+      <w:lvlJc w:val="right"/>
+      <w:pPr>
+        <w:ind w:left="2160" w:hanging="180"/>
+      </w:pPr>
+    </w:lvl>
+    <w:lvl w:ilvl="3" w:tplc="0409000F" w:tentative="1">
+      <w:start w:val="1"/>
+      <w:numFmt w:val="decimal"/>
+      <w:lvlText w:val="%4."/>
+      <w:lvlJc w:val="left"/>
+      <w:pPr>
+        <w:ind w:left="2880" w:hanging="360"/>
+      </w:pPr>
+    </w:lvl>
+    <w:lvl w:ilvl="4" w:tplc="04090019" w:tentative="1">
+      <w:start w:val="1"/>
+      <w:numFmt w:val="lowerLetter"/>
+      <w:lvlText w:val="%5."/>
+      <w:lvlJc w:val="left"/>
+      <w:pPr>
+        <w:ind w:left="3600" w:hanging="360"/>
+      </w:pPr>
+    </w:lvl>
+    <w:lvl w:ilvl="5" w:tplc="0409001B" w:tentative="1">
+      <w:start w:val="1"/>
+      <w:numFmt w:val="lowerRoman"/>
+      <w:lvlText w:val="%6."/>
+      <w:lvlJc w:val="right"/>
+      <w:pPr>
+        <w:ind w:left="4320" w:hanging="180"/>
+      </w:pPr>
+    </w:lvl>
+    <w:lvl w:ilvl="6" w:tplc="0409000F" w:tentative="1">
+      <w:start w:val="1"/>
+      <w:numFmt w:val="decimal"/>
+      <w:lvlText w:val="%7."/>
+      <w:lvlJc w:val="left"/>
+      <w:pPr>
+        <w:ind w:left="5040" w:hanging="360"/>
+      </w:pPr>
+    </w:lvl>
+    <w:lvl w:ilvl="7" w:tplc="04090019" w:tentative="1">
+      <w:start w:val="1"/>
+      <w:numFmt w:val="lowerLetter"/>
+      <w:lvlText w:val="%8."/>
+      <w:lvlJc w:val="left"/>
+      <w:pPr>
+        <w:ind w:left="5760" w:hanging="360"/>
+      </w:pPr>
+    </w:lvl>
+    <w:lvl w:ilvl="8" w:tplc="0409001B" w:tentative="1">
+      <w:start w:val="1"/>
+      <w:numFmt w:val="lowerRoman"/>
+      <w:lvlText w:val="%9."/>
+      <w:lvlJc w:val="right"/>
+      <w:pPr>
+        <w:ind w:left="6480" w:hanging="180"/>
+      </w:pPr>
+    </w:lvl>
+  </w:abstractNum>
   <w:num w:numId="1">
+    <w:abstractNumId w:val="1"/>
+  </w:num>
+  <w:num w:numId="2">
+    <w:abstractNumId w:val="2"/>
+  </w:num>
+  <w:num w:numId="3">
     <w:abstractNumId w:val="0"/>
   </w:num>
 </w:numbering>
@@ -944,6 +1186,17 @@
       <w:szCs w:val="30"/>
     </w:rPr>
   </w:style>
+  <w:style w:type="paragraph" w:styleId="ListParagraph">
+    <w:name w:val="List Paragraph"/>
+    <w:basedOn w:val="Normal"/>
+    <w:uiPriority w:val="34"/>
+    <w:qFormat/>
+    <w:rsid w:val="00DA62E3"/>
+    <w:pPr>
+      <w:ind w:left="720"/>
+      <w:contextualSpacing/>
+    </w:pPr>
+  </w:style>
 </w:styles>
 </file>
 

</xml_diff>